<commit_message>
Con link del repo
</commit_message>
<xml_diff>
--- a/Profilers y complejidad.docx
+++ b/Profilers y complejidad.docx
@@ -35,7 +35,44 @@
           <w:sz w:val="24"/>
           <w:szCs w:val="24"/>
         </w:rPr>
-        <w:t xml:space="preserve">Anotaciones: </w:t>
+        <w:t xml:space="preserve">Link repositorio </w:t>
+      </w:r>
+      <w:proofErr w:type="spellStart"/>
+      <w:r>
+        <w:rPr>
+          <w:rFonts w:ascii="Times New Roman" w:hAnsi="Times New Roman" w:cs="Times New Roman"/>
+          <w:sz w:val="24"/>
+          <w:szCs w:val="24"/>
+        </w:rPr>
+        <w:t>Github</w:t>
+      </w:r>
+      <w:proofErr w:type="spellEnd"/>
+      <w:r>
+        <w:rPr>
+          <w:rFonts w:ascii="Times New Roman" w:hAnsi="Times New Roman" w:cs="Times New Roman"/>
+          <w:sz w:val="24"/>
+          <w:szCs w:val="24"/>
+        </w:rPr>
+        <w:t xml:space="preserve">: </w:t>
+      </w:r>
+      <w:hyperlink r:id="rId7" w:history="1">
+        <w:r>
+          <w:rPr>
+            <w:rStyle w:val="Hipervnculo"/>
+            <w:rFonts w:ascii="Times New Roman" w:hAnsi="Times New Roman" w:cs="Times New Roman"/>
+            <w:sz w:val="24"/>
+            <w:szCs w:val="24"/>
+          </w:rPr>
+          <w:t>https://github.com/DiegoLinares11/HT6</w:t>
+        </w:r>
+      </w:hyperlink>
+      <w:r>
+        <w:rPr>
+          <w:rFonts w:ascii="Times New Roman" w:hAnsi="Times New Roman" w:cs="Times New Roman"/>
+          <w:sz w:val="24"/>
+          <w:szCs w:val="24"/>
+        </w:rPr>
+        <w:t xml:space="preserve"> </w:t>
       </w:r>
     </w:p>
     <w:p>
@@ -53,6 +90,24 @@
           <w:sz w:val="24"/>
           <w:szCs w:val="24"/>
         </w:rPr>
+        <w:t xml:space="preserve">Anotaciones: </w:t>
+      </w:r>
+    </w:p>
+    <w:p>
+      <w:pPr>
+        <w:jc w:val="both"/>
+        <w:rPr>
+          <w:rFonts w:ascii="Times New Roman" w:hAnsi="Times New Roman" w:cs="Times New Roman"/>
+          <w:sz w:val="24"/>
+          <w:szCs w:val="24"/>
+        </w:rPr>
+      </w:pPr>
+      <w:r>
+        <w:rPr>
+          <w:rFonts w:ascii="Times New Roman" w:hAnsi="Times New Roman" w:cs="Times New Roman"/>
+          <w:sz w:val="24"/>
+          <w:szCs w:val="24"/>
+        </w:rPr>
         <w:t xml:space="preserve">Yo programe en visual </w:t>
       </w:r>
       <w:proofErr w:type="spellStart"/>
@@ -139,7 +194,25 @@
           <w:sz w:val="24"/>
           <w:szCs w:val="24"/>
         </w:rPr>
-        <w:t xml:space="preserve"> y cuando los quería volver a ejecutar me decía que ya tenia unos </w:t>
+        <w:t xml:space="preserve"> y cuando los quería volver a ejecutar me decía que ya </w:t>
+      </w:r>
+      <w:proofErr w:type="spellStart"/>
+      <w:r>
+        <w:rPr>
+          <w:rFonts w:ascii="Times New Roman" w:hAnsi="Times New Roman" w:cs="Times New Roman"/>
+          <w:sz w:val="24"/>
+          <w:szCs w:val="24"/>
+        </w:rPr>
+        <w:t>tenia</w:t>
+      </w:r>
+      <w:proofErr w:type="spellEnd"/>
+      <w:r>
+        <w:rPr>
+          <w:rFonts w:ascii="Times New Roman" w:hAnsi="Times New Roman" w:cs="Times New Roman"/>
+          <w:sz w:val="24"/>
+          <w:szCs w:val="24"/>
+        </w:rPr>
+        <w:t xml:space="preserve"> unos </w:t>
       </w:r>
       <w:proofErr w:type="spellStart"/>
       <w:r>
@@ -220,7 +293,7 @@
                     </pic:cNvPicPr>
                   </pic:nvPicPr>
                   <pic:blipFill>
-                    <a:blip r:embed="rId7" cstate="print">
+                    <a:blip r:embed="rId8" cstate="print">
                       <a:extLst>
                         <a:ext uri="{28A0092B-C50C-407E-A947-70E740481C1C}">
                           <a14:useLocalDpi xmlns:a14="http://schemas.microsoft.com/office/drawing/2010/main" val="0"/>
@@ -310,15 +383,7 @@
           <w:sz w:val="24"/>
           <w:szCs w:val="24"/>
         </w:rPr>
-        <w:t xml:space="preserve">: </w:t>
-      </w:r>
-      <w:r>
-        <w:rPr>
-          <w:rFonts w:ascii="Times New Roman" w:hAnsi="Times New Roman" w:cs="Times New Roman"/>
-          <w:sz w:val="24"/>
-          <w:szCs w:val="24"/>
-        </w:rPr>
-        <w:t xml:space="preserve">Complejidad: el tiempo de inserción, eliminación y búsqueda en un </w:t>
+        <w:t xml:space="preserve">: Complejidad: el tiempo de inserción, eliminación y búsqueda en un </w:t>
       </w:r>
       <w:proofErr w:type="spellStart"/>
       <w:r>
@@ -336,33 +401,7 @@
           <w:sz w:val="24"/>
           <w:szCs w:val="24"/>
         </w:rPr>
-        <w:t xml:space="preserve"> es en promedio </w:t>
-      </w:r>
-      <w:proofErr w:type="gramStart"/>
-      <w:r>
-        <w:rPr>
-          <w:rFonts w:ascii="Times New Roman" w:hAnsi="Times New Roman" w:cs="Times New Roman"/>
-          <w:sz w:val="24"/>
-          <w:szCs w:val="24"/>
-        </w:rPr>
-        <w:t>O(</w:t>
-      </w:r>
-      <w:proofErr w:type="gramEnd"/>
-      <w:r>
-        <w:rPr>
-          <w:rFonts w:ascii="Times New Roman" w:hAnsi="Times New Roman" w:cs="Times New Roman"/>
-          <w:sz w:val="24"/>
-          <w:szCs w:val="24"/>
-        </w:rPr>
-        <w:t>1) en el caso óptimo. Sin embargo, si hay muchas colisiones (es decir, entradas con el mismo hash), el tiempo de búsqueda puede ser O(n), donde n es el número de entradas.</w:t>
-      </w:r>
-      <w:r>
-        <w:rPr>
-          <w:rFonts w:ascii="Times New Roman" w:hAnsi="Times New Roman" w:cs="Times New Roman"/>
-          <w:sz w:val="24"/>
-          <w:szCs w:val="24"/>
-        </w:rPr>
-        <w:t xml:space="preserve">  </w:t>
+        <w:t xml:space="preserve"> es en promedio O(1) en el caso óptimo. Sin embargo, si hay muchas colisiones (es decir, entradas con el mismo hash), el tiempo de búsqueda puede ser O(n), donde n es el número de entradas.  </w:t>
       </w:r>
     </w:p>
     <w:p>
@@ -395,15 +434,7 @@
           <w:sz w:val="24"/>
           <w:szCs w:val="24"/>
         </w:rPr>
-        <w:t xml:space="preserve">: </w:t>
-      </w:r>
-      <w:r>
-        <w:rPr>
-          <w:rFonts w:ascii="Times New Roman" w:hAnsi="Times New Roman" w:cs="Times New Roman"/>
-          <w:sz w:val="24"/>
-          <w:szCs w:val="24"/>
-        </w:rPr>
-        <w:t xml:space="preserve">Complejidad: el tiempo de inserción, eliminación y búsqueda en un </w:t>
+        <w:t xml:space="preserve">: Complejidad: el tiempo de inserción, eliminación y búsqueda en un </w:t>
       </w:r>
       <w:proofErr w:type="spellStart"/>
       <w:r>
@@ -421,25 +452,7 @@
           <w:sz w:val="24"/>
           <w:szCs w:val="24"/>
         </w:rPr>
-        <w:t xml:space="preserve"> es </w:t>
-      </w:r>
-      <w:proofErr w:type="gramStart"/>
-      <w:r>
-        <w:rPr>
-          <w:rFonts w:ascii="Times New Roman" w:hAnsi="Times New Roman" w:cs="Times New Roman"/>
-          <w:sz w:val="24"/>
-          <w:szCs w:val="24"/>
-        </w:rPr>
-        <w:t>O(</w:t>
-      </w:r>
-      <w:proofErr w:type="gramEnd"/>
-      <w:r>
-        <w:rPr>
-          <w:rFonts w:ascii="Times New Roman" w:hAnsi="Times New Roman" w:cs="Times New Roman"/>
-          <w:sz w:val="24"/>
-          <w:szCs w:val="24"/>
-        </w:rPr>
-        <w:t>log n), donde n es el número de entradas.</w:t>
+        <w:t xml:space="preserve"> es O(log n), donde n es el número de entradas.</w:t>
       </w:r>
     </w:p>
     <w:p>
@@ -472,15 +485,7 @@
           <w:sz w:val="24"/>
           <w:szCs w:val="24"/>
         </w:rPr>
-        <w:t xml:space="preserve">: </w:t>
-      </w:r>
-      <w:r>
-        <w:rPr>
-          <w:rFonts w:ascii="Times New Roman" w:hAnsi="Times New Roman" w:cs="Times New Roman"/>
-          <w:sz w:val="24"/>
-          <w:szCs w:val="24"/>
-        </w:rPr>
-        <w:t xml:space="preserve">Complejidad: el tiempo de inserción, eliminación y búsqueda en un </w:t>
+        <w:t xml:space="preserve">: Complejidad: el tiempo de inserción, eliminación y búsqueda en un </w:t>
       </w:r>
       <w:proofErr w:type="spellStart"/>
       <w:r>
@@ -498,25 +503,7 @@
           <w:sz w:val="24"/>
           <w:szCs w:val="24"/>
         </w:rPr>
-        <w:t xml:space="preserve"> es </w:t>
-      </w:r>
-      <w:proofErr w:type="gramStart"/>
-      <w:r>
-        <w:rPr>
-          <w:rFonts w:ascii="Times New Roman" w:hAnsi="Times New Roman" w:cs="Times New Roman"/>
-          <w:sz w:val="24"/>
-          <w:szCs w:val="24"/>
-        </w:rPr>
-        <w:t>O(</w:t>
-      </w:r>
-      <w:proofErr w:type="gramEnd"/>
-      <w:r>
-        <w:rPr>
-          <w:rFonts w:ascii="Times New Roman" w:hAnsi="Times New Roman" w:cs="Times New Roman"/>
-          <w:sz w:val="24"/>
-          <w:szCs w:val="24"/>
-        </w:rPr>
-        <w:t xml:space="preserve">1) en el caso óptimo, igual que un </w:t>
+        <w:t xml:space="preserve"> es O(1) en el caso óptimo, igual que un </w:t>
       </w:r>
       <w:proofErr w:type="spellStart"/>
       <w:r>
@@ -534,11 +521,20 @@
           <w:sz w:val="24"/>
           <w:szCs w:val="24"/>
         </w:rPr>
-        <w:t>. Además, también se puede iterar por los datos en orden de inserción en O(n) tiempo, donde n es el número de entradas.</w:t>
+        <w:t xml:space="preserve">. Además, también </w:t>
+      </w:r>
+      <w:r>
+        <w:rPr>
+          <w:rFonts w:ascii="Times New Roman" w:hAnsi="Times New Roman" w:cs="Times New Roman"/>
+          <w:sz w:val="24"/>
+          <w:szCs w:val="24"/>
+        </w:rPr>
+        <w:lastRenderedPageBreak/>
+        <w:t>se puede iterar por los datos en orden de inserción en O(n) tiempo, donde n es el número de entradas.</w:t>
       </w:r>
     </w:p>
     <w:sectPr>
-      <w:headerReference w:type="default" r:id="rId8"/>
+      <w:headerReference w:type="default" r:id="rId9"/>
       <w:pgSz w:w="12240" w:h="15840"/>
       <w:pgMar w:top="1417" w:right="1701" w:bottom="1417" w:left="1701" w:header="708" w:footer="708" w:gutter="0"/>
       <w:cols w:space="708"/>
@@ -1246,6 +1242,29 @@
       <w:lang w:val="es-GT"/>
     </w:rPr>
   </w:style>
+  <w:style w:type="character" w:styleId="Hipervnculo">
+    <w:name w:val="Hyperlink"/>
+    <w:basedOn w:val="Fuentedeprrafopredeter"/>
+    <w:uiPriority w:val="99"/>
+    <w:unhideWhenUsed/>
+    <w:rsid w:val="008B16B0"/>
+    <w:rPr>
+      <w:color w:val="0563C1" w:themeColor="hyperlink"/>
+      <w:u w:val="single"/>
+    </w:rPr>
+  </w:style>
+  <w:style w:type="character" w:styleId="Mencinsinresolver">
+    <w:name w:val="Unresolved Mention"/>
+    <w:basedOn w:val="Fuentedeprrafopredeter"/>
+    <w:uiPriority w:val="99"/>
+    <w:semiHidden/>
+    <w:unhideWhenUsed/>
+    <w:rsid w:val="008B16B0"/>
+    <w:rPr>
+      <w:color w:val="605E5C"/>
+      <w:shd w:val="clear" w:color="auto" w:fill="E1DFDD"/>
+    </w:rPr>
+  </w:style>
 </w:styles>
 </file>
 

</xml_diff>